<commit_message>
weeks 4 and 5
</commit_message>
<xml_diff>
--- a/GIS 4090-5090 Programming for GIS&RS Syllabus Spring 2019.docx
+++ b/GIS 4090-5090 Programming for GIS&RS Syllabus Spring 2019.docx
@@ -216,8 +216,6 @@
         </w:rPr>
         <w:t>15</w:t>
       </w:r>
-      <w:bookmarkStart w:id="0" w:name="_GoBack"/>
-      <w:bookmarkEnd w:id="0"/>
       <w:r>
         <w:rPr>
           <w:rFonts w:cstheme="minorHAnsi"/>
@@ -2090,25 +2088,25 @@
                 <w:sz w:val="22"/>
                 <w:szCs w:val="22"/>
               </w:rPr>
-              <w:t xml:space="preserve">Geoprocessing with Python, </w:t>
-            </w:r>
-            <w:proofErr w:type="spellStart"/>
+              <w:t>Geoprocessing with Python</w:t>
+            </w:r>
             <w:r>
               <w:rPr>
                 <w:b/>
                 <w:sz w:val="22"/>
                 <w:szCs w:val="22"/>
               </w:rPr>
-              <w:t>Arcpy</w:t>
-            </w:r>
-            <w:proofErr w:type="spellEnd"/>
+              <w:t xml:space="preserve"> – Chapters 4</w:t>
+            </w:r>
+            <w:bookmarkStart w:id="0" w:name="_GoBack"/>
+            <w:bookmarkEnd w:id="0"/>
             <w:r>
               <w:rPr>
                 <w:b/>
                 <w:sz w:val="22"/>
                 <w:szCs w:val="22"/>
               </w:rPr>
-              <w:t xml:space="preserve"> – Chapters 4,5 of </w:t>
+              <w:t xml:space="preserve"> of </w:t>
             </w:r>
             <w:proofErr w:type="spellStart"/>
             <w:r>
@@ -2195,8 +2193,6 @@
             <w:pPr>
               <w:rPr>
                 <w:b/>
-                <w:sz w:val="22"/>
-                <w:szCs w:val="22"/>
               </w:rPr>
             </w:pPr>
             <w:r>
@@ -3804,8 +3800,6 @@
             <w:pPr>
               <w:rPr>
                 <w:b/>
-                <w:sz w:val="22"/>
-                <w:szCs w:val="22"/>
               </w:rPr>
             </w:pPr>
             <w:r>
@@ -8474,7 +8468,7 @@
 </file>
 
 <file path=customXml/itemProps1.xml><?xml version="1.0" encoding="utf-8"?>
-<ds:datastoreItem xmlns:ds="http://schemas.openxmlformats.org/officeDocument/2006/customXml" ds:itemID="{FCD20C6F-F845-4AA0-9386-219FA34203C1}">
+<ds:datastoreItem xmlns:ds="http://schemas.openxmlformats.org/officeDocument/2006/customXml" ds:itemID="{BE81208E-C527-4B20-8B2D-E712F07C5BFD}">
   <ds:schemaRefs>
     <ds:schemaRef ds:uri="http://schemas.openxmlformats.org/officeDocument/2006/bibliography"/>
   </ds:schemaRefs>

</xml_diff>